<commit_message>
updating no. of visits as per the discussion in canvas
</commit_message>
<xml_diff>
--- a/Output Of Operations.docx
+++ b/Output Of Operations.docx
@@ -34,10 +34,7 @@
       </w:r>
       <w:proofErr w:type="spellEnd"/>
       <w:r>
-        <w:t xml:space="preserve"> emp, int id)</w:t>
-      </w:r>
-      <w:r>
-        <w:t>:</w:t>
+        <w:t xml:space="preserve"> emp, int id):</w:t>
       </w:r>
     </w:p>
     <w:p>
@@ -176,16 +173,7 @@
         </w:numPr>
       </w:pPr>
       <w:r>
-        <w:t xml:space="preserve">Input - </w:t>
-      </w:r>
-      <w:r>
-        <w:t>Enter employee id:</w:t>
-      </w:r>
-      <w:r>
-        <w:t xml:space="preserve"> </w:t>
-      </w:r>
-      <w:r>
-        <w:t>41</w:t>
+        <w:t>Input - Enter employee id: 41</w:t>
       </w:r>
     </w:p>
     <w:p>
@@ -209,13 +197,7 @@
         </w:numPr>
       </w:pPr>
       <w:r>
-        <w:t xml:space="preserve">Input - </w:t>
-      </w:r>
-      <w:r>
-        <w:t xml:space="preserve">Enter employee id: </w:t>
-      </w:r>
-      <w:r>
-        <w:t>125</w:t>
+        <w:t>Input - Enter employee id: 125</w:t>
       </w:r>
     </w:p>
     <w:p>
@@ -275,13 +257,7 @@
         </w:numPr>
       </w:pPr>
       <w:r>
-        <w:t xml:space="preserve">Input - </w:t>
-      </w:r>
-      <w:r>
-        <w:t xml:space="preserve">Enter employee id: </w:t>
-      </w:r>
-      <w:r>
-        <w:t>23</w:t>
+        <w:t>Input - Enter employee id: 23</w:t>
       </w:r>
     </w:p>
     <w:p>
@@ -311,37 +287,34 @@
         </w:numPr>
       </w:pPr>
       <w:r>
-        <w:t xml:space="preserve">Input - Enter employee id: </w:t>
+        <w:t>Input - Enter employee id: 41</w:t>
+      </w:r>
+    </w:p>
+    <w:p>
+      <w:pPr>
+        <w:pStyle w:val="ListParagraph"/>
+        <w:ind w:left="1440"/>
+      </w:pPr>
+      <w:r>
+        <w:t>Ou</w:t>
+      </w:r>
+      <w:r>
+        <w:t>t</w:t>
+      </w:r>
+      <w:r>
+        <w:t xml:space="preserve">put - </w:t>
+      </w:r>
+      <w:r>
+        <w:t xml:space="preserve">Number of times employee </w:t>
       </w:r>
       <w:r>
         <w:t>41</w:t>
       </w:r>
-    </w:p>
-    <w:p>
-      <w:pPr>
-        <w:pStyle w:val="ListParagraph"/>
-        <w:ind w:left="1440"/>
-      </w:pPr>
-      <w:r>
-        <w:t>Ou</w:t>
-      </w:r>
-      <w:r>
-        <w:t>t</w:t>
-      </w:r>
-      <w:r>
-        <w:t xml:space="preserve">put - </w:t>
-      </w:r>
-      <w:r>
-        <w:t xml:space="preserve">Number of times employee </w:t>
-      </w:r>
-      <w:r>
-        <w:t>41</w:t>
-      </w:r>
       <w:r>
         <w:t xml:space="preserve"> entered the organization: </w:t>
       </w:r>
       <w:r>
-        <w:t>2</w:t>
+        <w:t>3</w:t>
       </w:r>
     </w:p>
     <w:p>
@@ -353,10 +326,7 @@
         </w:numPr>
       </w:pPr>
       <w:r>
-        <w:t xml:space="preserve">Input - Enter employee id: </w:t>
-      </w:r>
-      <w:r>
-        <w:t>100</w:t>
+        <w:t>Input - Enter employee id: 100</w:t>
       </w:r>
     </w:p>
     <w:p>
@@ -436,7 +406,13 @@
         <w:t xml:space="preserve">Output - </w:t>
       </w:r>
       <w:r>
-        <w:t>Employee 41 is the most frequent visitor with 2 visits.</w:t>
+        <w:t xml:space="preserve">Employee 41 is the most frequent visitor with </w:t>
+      </w:r>
+      <w:r>
+        <w:t>3</w:t>
+      </w:r>
+      <w:r>
+        <w:t xml:space="preserve"> visits.</w:t>
       </w:r>
     </w:p>
     <w:p>
@@ -479,22 +455,7 @@
         </w:numPr>
       </w:pPr>
       <w:r>
-        <w:t xml:space="preserve">Input - </w:t>
-      </w:r>
-      <w:r>
-        <w:t>Enter range of emp ids:</w:t>
-      </w:r>
-      <w:r>
-        <w:t xml:space="preserve"> </w:t>
-      </w:r>
-      <w:r>
-        <w:t>23</w:t>
-      </w:r>
-      <w:r>
-        <w:t xml:space="preserve"> 1</w:t>
-      </w:r>
-      <w:r>
-        <w:t>25</w:t>
+        <w:t>Input - Enter range of emp ids: 23 125</w:t>
       </w:r>
     </w:p>
     <w:p>
@@ -521,16 +482,22 @@
         <w:ind w:left="1440"/>
       </w:pPr>
       <w:r>
-        <w:t>41, 2</w:t>
-      </w:r>
-    </w:p>
-    <w:p>
-      <w:pPr>
-        <w:pStyle w:val="ListParagraph"/>
-        <w:ind w:left="1440"/>
-      </w:pPr>
-      <w:r>
-        <w:t>121, 1</w:t>
+        <w:t xml:space="preserve">41, </w:t>
+      </w:r>
+      <w:r>
+        <w:t>3</w:t>
+      </w:r>
+    </w:p>
+    <w:p>
+      <w:pPr>
+        <w:pStyle w:val="ListParagraph"/>
+        <w:ind w:left="1440"/>
+      </w:pPr>
+      <w:r>
+        <w:t xml:space="preserve">121, </w:t>
+      </w:r>
+      <w:r>
+        <w:t>2</w:t>
       </w:r>
     </w:p>
     <w:p>
@@ -542,10 +509,7 @@
         </w:numPr>
       </w:pPr>
       <w:r>
-        <w:t xml:space="preserve">Input - Enter range of emp ids: </w:t>
-      </w:r>
-      <w:r>
-        <w:t>30 100</w:t>
+        <w:t>Input - Enter range of emp ids: 30 100</w:t>
       </w:r>
     </w:p>
     <w:p>
@@ -563,7 +527,10 @@
         <w:ind w:left="1440"/>
       </w:pPr>
       <w:r>
-        <w:t>41, 2</w:t>
+        <w:t xml:space="preserve">41, </w:t>
+      </w:r>
+      <w:r>
+        <w:t>3</w:t>
       </w:r>
       <w:bookmarkStart w:id="0" w:name="_GoBack"/>
       <w:bookmarkEnd w:id="0"/>

</xml_diff>